<commit_message>
revised to lower case
</commit_message>
<xml_diff>
--- a/Toastmasters/wall-of-presidents.docx
+++ b/Toastmasters/wall-of-presidents.docx
@@ -9,8 +9,6 @@
           <w:szCs w:val="32"/>
         </w:rPr>
       </w:pPr>
-      <w:bookmarkStart w:id="0" w:name="_GoBack"/>
-      <w:bookmarkEnd w:id="0"/>
       <w:r>
         <w:rPr>
           <w:sz w:val="32"/>
@@ -103,7 +101,19 @@
         <w:rPr>
           <w:rFonts w:ascii="Arial" w:hAnsi="Arial" w:cs="Arial"/>
         </w:rPr>
-        <w:t xml:space="preserve"> was a whole different story. He had his hands full and then came the Berlin Wall. He did his best to address the problem and even journey to Berlin where he gave his famous, “Ich bin </w:t>
+        <w:t xml:space="preserve"> was a whole different story. He had his hands full and then came the Berlin Wall. He did his best to address the problem and even journey</w:t>
+      </w:r>
+      <w:r>
+        <w:rPr>
+          <w:rFonts w:ascii="Arial" w:hAnsi="Arial" w:cs="Arial"/>
+        </w:rPr>
+        <w:t>ed</w:t>
+      </w:r>
+      <w:r>
+        <w:rPr>
+          <w:rFonts w:ascii="Arial" w:hAnsi="Arial" w:cs="Arial"/>
+        </w:rPr>
+        <w:t xml:space="preserve"> to Berlin where he gave his famous, “Ich bin </w:t>
       </w:r>
       <w:proofErr w:type="spellStart"/>
       <w:r>
@@ -652,7 +662,15 @@
         <w:rPr>
           <w:rFonts w:ascii="Arial" w:hAnsi="Arial" w:cs="Arial"/>
         </w:rPr>
-        <w:t xml:space="preserve"> he wants to build one. He is no jelly donut. And though he is not a politician by trade, he handles facts and figures like one. He has inspired me to reinvent myself, take free money from my former employer, and Make Steve Fairbrother Great Again!</w:t>
+        <w:t xml:space="preserve"> he wants to build one. He is no jelly donut. And though he is not a politician by trade, he handles facts and figures like one. He has inspired me to reinvent myself, take free money from my former employer, and Make Steve Fairbrother Great Aga</w:t>
+      </w:r>
+      <w:bookmarkStart w:id="0" w:name="_GoBack"/>
+      <w:bookmarkEnd w:id="0"/>
+      <w:r>
+        <w:rPr>
+          <w:rFonts w:ascii="Arial" w:hAnsi="Arial" w:cs="Arial"/>
+        </w:rPr>
+        <w:t>in!</w:t>
       </w:r>
     </w:p>
     <w:sectPr>

</xml_diff>